<commit_message>
Update knowledge base documents
</commit_message>
<xml_diff>
--- a/src/backup_documents/webapp_contract.docx
+++ b/src/backup_documents/webapp_contract.docx
@@ -19,7 +19,17 @@
           <w:sz w:val="32"/>
           <w:szCs w:val="32"/>
         </w:rPr>
-        <w:t>AGREEMENT CONTRACT</w:t>
+        <w:t>SOFTWARE DEVELOPMENT</w:t>
+      </w:r>
+      <w:r>
+        <w:rPr>
+          <w:rFonts w:ascii="Times New Roman" w:hAnsi="Times New Roman" w:cs="Times New Roman"/>
+          <w:b/>
+          <w:bCs/>
+          <w:sz w:val="32"/>
+          <w:szCs w:val="32"/>
+        </w:rPr>
+        <w:t xml:space="preserve"> CONTRACT</w:t>
       </w:r>
     </w:p>
     <w:p>
@@ -385,25 +395,7 @@
           <w:sz w:val="24"/>
           <w:szCs w:val="24"/>
         </w:rPr>
-        <w:t xml:space="preserve"> Develop a custom web-based application using </w:t>
-      </w:r>
-      <w:proofErr w:type="spellStart"/>
-      <w:r>
-        <w:rPr>
-          <w:rFonts w:ascii="Times New Roman" w:hAnsi="Times New Roman" w:cs="Times New Roman"/>
-          <w:sz w:val="24"/>
-          <w:szCs w:val="24"/>
-        </w:rPr>
-        <w:t>FastAPI</w:t>
-      </w:r>
-      <w:proofErr w:type="spellEnd"/>
-      <w:r>
-        <w:rPr>
-          <w:rFonts w:ascii="Times New Roman" w:hAnsi="Times New Roman" w:cs="Times New Roman"/>
-          <w:sz w:val="24"/>
-          <w:szCs w:val="24"/>
-        </w:rPr>
-        <w:t xml:space="preserve"> for Company B’s internal data processing and reporting requirements.</w:t>
+        <w:t xml:space="preserve"> Develop a custom web-based application using FastAPI for Company B’s internal data processing and reporting requirements.</w:t>
       </w:r>
     </w:p>
     <w:p>

</xml_diff>